<commit_message>
Final commit before submitting project
</commit_message>
<xml_diff>
--- a/wrangle_report.docx
+++ b/wrangle_report.docx
@@ -6,6 +6,7 @@
       <w:pPr>
         <w:jc w:val="center"/>
         <w:rPr>
+          <w:rFonts w:asciiTheme="majorHAnsi" w:hAnsiTheme="majorHAnsi" w:cstheme="majorHAnsi"/>
           <w:sz w:val="36"/>
           <w:szCs w:val="36"/>
           <w:u w:val="single"/>
@@ -14,6 +15,7 @@
       </w:pPr>
       <w:r>
         <w:rPr>
+          <w:rFonts w:asciiTheme="majorHAnsi" w:hAnsiTheme="majorHAnsi" w:cstheme="majorHAnsi"/>
           <w:sz w:val="36"/>
           <w:szCs w:val="36"/>
           <w:u w:val="single"/>
@@ -25,6 +27,7 @@
     <w:p>
       <w:pPr>
         <w:rPr>
+          <w:rFonts w:asciiTheme="majorHAnsi" w:hAnsiTheme="majorHAnsi" w:cstheme="majorHAnsi"/>
           <w:sz w:val="36"/>
           <w:szCs w:val="36"/>
           <w:u w:val="single"/>
@@ -35,6 +38,7 @@
     <w:p>
       <w:pPr>
         <w:rPr>
+          <w:rFonts w:asciiTheme="majorHAnsi" w:hAnsiTheme="majorHAnsi" w:cstheme="majorHAnsi"/>
           <w:sz w:val="22"/>
           <w:szCs w:val="22"/>
           <w:u w:val="single"/>
@@ -43,6 +47,7 @@
       </w:pPr>
       <w:r>
         <w:rPr>
+          <w:rFonts w:asciiTheme="majorHAnsi" w:hAnsiTheme="majorHAnsi" w:cstheme="majorHAnsi"/>
           <w:sz w:val="22"/>
           <w:szCs w:val="22"/>
           <w:u w:val="single"/>
@@ -54,22 +59,15 @@
     <w:p>
       <w:pPr>
         <w:rPr>
-          <w:sz w:val="22"/>
-          <w:szCs w:val="22"/>
-          <w:lang w:val="en-US"/>
-        </w:rPr>
-      </w:pPr>
-    </w:p>
-    <w:p>
-      <w:pPr>
-        <w:rPr>
-          <w:sz w:val="22"/>
-          <w:szCs w:val="22"/>
-          <w:lang w:val="en-US"/>
-        </w:rPr>
-      </w:pPr>
-      <w:r>
-        <w:rPr>
+          <w:rFonts w:asciiTheme="majorHAnsi" w:hAnsiTheme="majorHAnsi" w:cstheme="majorHAnsi"/>
+          <w:sz w:val="22"/>
+          <w:szCs w:val="22"/>
+          <w:lang w:val="en-US"/>
+        </w:rPr>
+      </w:pPr>
+      <w:r>
+        <w:rPr>
+          <w:rFonts w:asciiTheme="majorHAnsi" w:hAnsiTheme="majorHAnsi" w:cstheme="majorHAnsi"/>
           <w:sz w:val="22"/>
           <w:szCs w:val="22"/>
           <w:lang w:val="en-US"/>
@@ -78,6 +76,7 @@
       </w:r>
       <w:r>
         <w:rPr>
+          <w:rFonts w:asciiTheme="majorHAnsi" w:hAnsiTheme="majorHAnsi" w:cstheme="majorHAnsi"/>
           <w:sz w:val="22"/>
           <w:szCs w:val="22"/>
           <w:lang w:val="en-US"/>
@@ -88,13 +87,15 @@
     <w:p>
       <w:pPr>
         <w:rPr>
-          <w:sz w:val="22"/>
-          <w:szCs w:val="22"/>
-          <w:lang w:val="en-US"/>
-        </w:rPr>
-      </w:pPr>
-      <w:r>
-        <w:rPr>
+          <w:rFonts w:asciiTheme="majorHAnsi" w:hAnsiTheme="majorHAnsi" w:cstheme="majorHAnsi"/>
+          <w:sz w:val="22"/>
+          <w:szCs w:val="22"/>
+          <w:lang w:val="en-US"/>
+        </w:rPr>
+      </w:pPr>
+      <w:r>
+        <w:rPr>
+          <w:rFonts w:asciiTheme="majorHAnsi" w:hAnsiTheme="majorHAnsi" w:cstheme="majorHAnsi"/>
           <w:sz w:val="22"/>
           <w:szCs w:val="22"/>
           <w:lang w:val="en-US"/>
@@ -105,13 +106,15 @@
     <w:p>
       <w:pPr>
         <w:rPr>
-          <w:sz w:val="22"/>
-          <w:szCs w:val="22"/>
-          <w:lang w:val="en-US"/>
-        </w:rPr>
-      </w:pPr>
-      <w:r>
-        <w:rPr>
+          <w:rFonts w:asciiTheme="majorHAnsi" w:hAnsiTheme="majorHAnsi" w:cstheme="majorHAnsi"/>
+          <w:sz w:val="22"/>
+          <w:szCs w:val="22"/>
+          <w:lang w:val="en-US"/>
+        </w:rPr>
+      </w:pPr>
+      <w:r>
+        <w:rPr>
+          <w:rFonts w:asciiTheme="majorHAnsi" w:hAnsiTheme="majorHAnsi" w:cstheme="majorHAnsi"/>
           <w:sz w:val="22"/>
           <w:szCs w:val="22"/>
           <w:lang w:val="en-US"/>
@@ -122,13 +125,15 @@
     <w:p>
       <w:pPr>
         <w:rPr>
-          <w:sz w:val="22"/>
-          <w:szCs w:val="22"/>
-          <w:lang w:val="en-US"/>
-        </w:rPr>
-      </w:pPr>
-      <w:r>
-        <w:rPr>
+          <w:rFonts w:asciiTheme="majorHAnsi" w:hAnsiTheme="majorHAnsi" w:cstheme="majorHAnsi"/>
+          <w:sz w:val="22"/>
+          <w:szCs w:val="22"/>
+          <w:lang w:val="en-US"/>
+        </w:rPr>
+      </w:pPr>
+      <w:r>
+        <w:rPr>
+          <w:rFonts w:asciiTheme="majorHAnsi" w:hAnsiTheme="majorHAnsi" w:cstheme="majorHAnsi"/>
           <w:sz w:val="22"/>
           <w:szCs w:val="22"/>
           <w:lang w:val="en-US"/>
@@ -139,13 +144,15 @@
     <w:p>
       <w:pPr>
         <w:rPr>
-          <w:sz w:val="22"/>
-          <w:szCs w:val="22"/>
-          <w:lang w:val="en-US"/>
-        </w:rPr>
-      </w:pPr>
-      <w:r>
-        <w:rPr>
+          <w:rFonts w:asciiTheme="majorHAnsi" w:hAnsiTheme="majorHAnsi" w:cstheme="majorHAnsi"/>
+          <w:sz w:val="22"/>
+          <w:szCs w:val="22"/>
+          <w:lang w:val="en-US"/>
+        </w:rPr>
+      </w:pPr>
+      <w:r>
+        <w:rPr>
+          <w:rFonts w:asciiTheme="majorHAnsi" w:hAnsiTheme="majorHAnsi" w:cstheme="majorHAnsi"/>
           <w:sz w:val="22"/>
           <w:szCs w:val="22"/>
           <w:lang w:val="en-US"/>
@@ -156,22 +163,25 @@
     <w:p>
       <w:pPr>
         <w:rPr>
-          <w:sz w:val="22"/>
-          <w:szCs w:val="22"/>
-          <w:lang w:val="en-US"/>
-        </w:rPr>
-      </w:pPr>
-    </w:p>
-    <w:p>
-      <w:pPr>
-        <w:rPr>
-          <w:sz w:val="22"/>
-          <w:szCs w:val="22"/>
-          <w:lang w:val="en-US"/>
-        </w:rPr>
-      </w:pPr>
-      <w:r>
-        <w:rPr>
+          <w:rFonts w:asciiTheme="majorHAnsi" w:hAnsiTheme="majorHAnsi" w:cstheme="majorHAnsi"/>
+          <w:sz w:val="22"/>
+          <w:szCs w:val="22"/>
+          <w:lang w:val="en-US"/>
+        </w:rPr>
+      </w:pPr>
+    </w:p>
+    <w:p>
+      <w:pPr>
+        <w:rPr>
+          <w:rFonts w:asciiTheme="majorHAnsi" w:hAnsiTheme="majorHAnsi" w:cstheme="majorHAnsi"/>
+          <w:sz w:val="22"/>
+          <w:szCs w:val="22"/>
+          <w:lang w:val="en-US"/>
+        </w:rPr>
+      </w:pPr>
+      <w:r>
+        <w:rPr>
+          <w:rFonts w:asciiTheme="majorHAnsi" w:hAnsiTheme="majorHAnsi" w:cstheme="majorHAnsi"/>
           <w:sz w:val="22"/>
           <w:szCs w:val="22"/>
           <w:lang w:val="en-US"/>
@@ -180,6 +190,7 @@
       </w:r>
       <w:r>
         <w:rPr>
+          <w:rFonts w:asciiTheme="majorHAnsi" w:hAnsiTheme="majorHAnsi" w:cstheme="majorHAnsi"/>
           <w:sz w:val="22"/>
           <w:szCs w:val="22"/>
           <w:lang w:val="en-US"/>
@@ -190,22 +201,25 @@
     <w:p>
       <w:pPr>
         <w:rPr>
-          <w:sz w:val="22"/>
-          <w:szCs w:val="22"/>
-          <w:lang w:val="en-US"/>
-        </w:rPr>
-      </w:pPr>
-    </w:p>
-    <w:p>
-      <w:pPr>
-        <w:rPr>
-          <w:sz w:val="22"/>
-          <w:szCs w:val="22"/>
-          <w:lang w:val="en-US"/>
-        </w:rPr>
-      </w:pPr>
-      <w:r>
-        <w:rPr>
+          <w:rFonts w:asciiTheme="majorHAnsi" w:hAnsiTheme="majorHAnsi" w:cstheme="majorHAnsi"/>
+          <w:sz w:val="22"/>
+          <w:szCs w:val="22"/>
+          <w:lang w:val="en-US"/>
+        </w:rPr>
+      </w:pPr>
+    </w:p>
+    <w:p>
+      <w:pPr>
+        <w:rPr>
+          <w:rFonts w:asciiTheme="majorHAnsi" w:hAnsiTheme="majorHAnsi" w:cstheme="majorHAnsi"/>
+          <w:sz w:val="22"/>
+          <w:szCs w:val="22"/>
+          <w:lang w:val="en-US"/>
+        </w:rPr>
+      </w:pPr>
+      <w:r>
+        <w:rPr>
+          <w:rFonts w:asciiTheme="majorHAnsi" w:hAnsiTheme="majorHAnsi" w:cstheme="majorHAnsi"/>
           <w:sz w:val="22"/>
           <w:szCs w:val="22"/>
           <w:lang w:val="en-US"/>
@@ -214,6 +228,7 @@
       </w:r>
       <w:r>
         <w:rPr>
+          <w:rFonts w:asciiTheme="majorHAnsi" w:hAnsiTheme="majorHAnsi" w:cstheme="majorHAnsi"/>
           <w:sz w:val="22"/>
           <w:szCs w:val="22"/>
           <w:lang w:val="en-US"/>
@@ -223,6 +238,7 @@
       <w:proofErr w:type="spellStart"/>
       <w:r>
         <w:rPr>
+          <w:rFonts w:asciiTheme="majorHAnsi" w:hAnsiTheme="majorHAnsi" w:cstheme="majorHAnsi"/>
           <w:sz w:val="22"/>
           <w:szCs w:val="22"/>
           <w:lang w:val="en-US"/>
@@ -232,6 +248,7 @@
       <w:proofErr w:type="spellEnd"/>
       <w:r>
         <w:rPr>
+          <w:rFonts w:asciiTheme="majorHAnsi" w:hAnsiTheme="majorHAnsi" w:cstheme="majorHAnsi"/>
           <w:sz w:val="22"/>
           <w:szCs w:val="22"/>
           <w:lang w:val="en-US"/>
@@ -242,15 +259,17 @@
     <w:p>
       <w:pPr>
         <w:rPr>
-          <w:sz w:val="22"/>
-          <w:szCs w:val="22"/>
-          <w:lang w:val="en-US"/>
-        </w:rPr>
-      </w:pPr>
-    </w:p>
-    <w:p>
-      <w:pPr>
-        <w:rPr>
+          <w:rFonts w:asciiTheme="majorHAnsi" w:hAnsiTheme="majorHAnsi" w:cstheme="majorHAnsi"/>
+          <w:sz w:val="22"/>
+          <w:szCs w:val="22"/>
+          <w:lang w:val="en-US"/>
+        </w:rPr>
+      </w:pPr>
+    </w:p>
+    <w:p>
+      <w:pPr>
+        <w:rPr>
+          <w:rFonts w:asciiTheme="majorHAnsi" w:hAnsiTheme="majorHAnsi" w:cstheme="majorHAnsi"/>
           <w:sz w:val="22"/>
           <w:szCs w:val="22"/>
           <w:u w:val="single"/>
@@ -259,6 +278,7 @@
       </w:pPr>
       <w:r>
         <w:rPr>
+          <w:rFonts w:asciiTheme="majorHAnsi" w:hAnsiTheme="majorHAnsi" w:cstheme="majorHAnsi"/>
           <w:sz w:val="22"/>
           <w:szCs w:val="22"/>
           <w:u w:val="single"/>
@@ -270,22 +290,15 @@
     <w:p>
       <w:pPr>
         <w:rPr>
-          <w:sz w:val="22"/>
-          <w:szCs w:val="22"/>
-          <w:lang w:val="en-US"/>
-        </w:rPr>
-      </w:pPr>
-    </w:p>
-    <w:p>
-      <w:pPr>
-        <w:rPr>
-          <w:sz w:val="22"/>
-          <w:szCs w:val="22"/>
-          <w:lang w:val="en-US"/>
-        </w:rPr>
-      </w:pPr>
-      <w:r>
-        <w:rPr>
+          <w:rFonts w:asciiTheme="majorHAnsi" w:hAnsiTheme="majorHAnsi" w:cstheme="majorHAnsi"/>
+          <w:sz w:val="22"/>
+          <w:szCs w:val="22"/>
+          <w:lang w:val="en-US"/>
+        </w:rPr>
+      </w:pPr>
+      <w:r>
+        <w:rPr>
+          <w:rFonts w:asciiTheme="majorHAnsi" w:hAnsiTheme="majorHAnsi" w:cstheme="majorHAnsi"/>
           <w:sz w:val="22"/>
           <w:szCs w:val="22"/>
           <w:lang w:val="en-US"/>
@@ -294,6 +307,7 @@
       </w:r>
       <w:r>
         <w:rPr>
+          <w:rFonts w:asciiTheme="majorHAnsi" w:hAnsiTheme="majorHAnsi" w:cstheme="majorHAnsi"/>
           <w:sz w:val="22"/>
           <w:szCs w:val="22"/>
           <w:lang w:val="en-US"/>
@@ -302,6 +316,7 @@
       </w:r>
       <w:r>
         <w:rPr>
+          <w:rFonts w:asciiTheme="majorHAnsi" w:hAnsiTheme="majorHAnsi" w:cstheme="majorHAnsi"/>
           <w:sz w:val="22"/>
           <w:szCs w:val="22"/>
           <w:lang w:val="en-US"/>
@@ -312,11 +327,13 @@
     <w:p>
       <w:pPr>
         <w:rPr>
-          <w:lang w:val="en-US"/>
-        </w:rPr>
-      </w:pPr>
-      <w:r>
-        <w:rPr>
+          <w:rFonts w:asciiTheme="majorHAnsi" w:hAnsiTheme="majorHAnsi" w:cstheme="majorHAnsi"/>
+          <w:lang w:val="en-US"/>
+        </w:rPr>
+      </w:pPr>
+      <w:r>
+        <w:rPr>
+          <w:rFonts w:asciiTheme="majorHAnsi" w:hAnsiTheme="majorHAnsi" w:cstheme="majorHAnsi"/>
           <w:sz w:val="22"/>
           <w:szCs w:val="22"/>
           <w:lang w:val="en-US"/>
@@ -325,6 +342,7 @@
       </w:r>
       <w:r>
         <w:rPr>
+          <w:rFonts w:asciiTheme="majorHAnsi" w:hAnsiTheme="majorHAnsi" w:cstheme="majorHAnsi"/>
           <w:b/>
           <w:bCs/>
           <w:sz w:val="22"/>
@@ -335,6 +353,7 @@
       </w:r>
       <w:r>
         <w:rPr>
+          <w:rFonts w:asciiTheme="majorHAnsi" w:hAnsiTheme="majorHAnsi" w:cstheme="majorHAnsi"/>
           <w:sz w:val="22"/>
           <w:szCs w:val="22"/>
           <w:lang w:val="en-US"/>
@@ -343,6 +362,7 @@
       </w:r>
       <w:r>
         <w:rPr>
+          <w:rFonts w:asciiTheme="majorHAnsi" w:hAnsiTheme="majorHAnsi" w:cstheme="majorHAnsi"/>
           <w:sz w:val="22"/>
           <w:szCs w:val="22"/>
           <w:lang w:val="en-US"/>
@@ -353,7 +373,7 @@
         <w:r>
           <w:rPr>
             <w:rStyle w:val="itemname"/>
-            <w:rFonts w:ascii="Helvetica Neue" w:hAnsi="Helvetica Neue"/>
+            <w:rFonts w:asciiTheme="majorHAnsi" w:hAnsiTheme="majorHAnsi" w:cstheme="majorHAnsi"/>
             <w:color w:val="296EAA"/>
             <w:sz w:val="20"/>
             <w:szCs w:val="20"/>
@@ -365,6 +385,7 @@
       </w:hyperlink>
       <w:r>
         <w:rPr>
+          <w:rFonts w:asciiTheme="majorHAnsi" w:hAnsiTheme="majorHAnsi" w:cstheme="majorHAnsi"/>
           <w:sz w:val="22"/>
           <w:szCs w:val="22"/>
           <w:lang w:val="en-US"/>
@@ -375,11 +396,13 @@
     <w:p>
       <w:pPr>
         <w:rPr>
-          <w:lang w:val="en-US"/>
-        </w:rPr>
-      </w:pPr>
-      <w:r>
-        <w:rPr>
+          <w:rFonts w:asciiTheme="majorHAnsi" w:hAnsiTheme="majorHAnsi" w:cstheme="majorHAnsi"/>
+          <w:lang w:val="en-US"/>
+        </w:rPr>
+      </w:pPr>
+      <w:r>
+        <w:rPr>
+          <w:rFonts w:asciiTheme="majorHAnsi" w:hAnsiTheme="majorHAnsi" w:cstheme="majorHAnsi"/>
           <w:sz w:val="22"/>
           <w:szCs w:val="22"/>
           <w:lang w:val="en-US"/>
@@ -388,6 +411,7 @@
       </w:r>
       <w:r>
         <w:rPr>
+          <w:rFonts w:asciiTheme="majorHAnsi" w:hAnsiTheme="majorHAnsi" w:cstheme="majorHAnsi"/>
           <w:b/>
           <w:bCs/>
           <w:sz w:val="22"/>
@@ -398,6 +422,7 @@
       </w:r>
       <w:r>
         <w:rPr>
+          <w:rFonts w:asciiTheme="majorHAnsi" w:hAnsiTheme="majorHAnsi" w:cstheme="majorHAnsi"/>
           <w:sz w:val="22"/>
           <w:szCs w:val="22"/>
           <w:lang w:val="en-US"/>
@@ -406,6 +431,7 @@
       </w:r>
       <w:r>
         <w:rPr>
+          <w:rFonts w:asciiTheme="majorHAnsi" w:hAnsiTheme="majorHAnsi" w:cstheme="majorHAnsi"/>
           <w:sz w:val="22"/>
           <w:szCs w:val="22"/>
           <w:lang w:val="en-US"/>
@@ -414,21 +440,28 @@
       </w:r>
       <w:proofErr w:type="spellStart"/>
       <w:r>
+        <w:rPr>
+          <w:rFonts w:asciiTheme="majorHAnsi" w:hAnsiTheme="majorHAnsi" w:cstheme="majorHAnsi"/>
+        </w:rPr>
         <w:fldChar w:fldCharType="begin"/>
       </w:r>
       <w:r>
         <w:rPr>
+          <w:rFonts w:asciiTheme="majorHAnsi" w:hAnsiTheme="majorHAnsi" w:cstheme="majorHAnsi"/>
           <w:lang w:val="en-US"/>
         </w:rPr>
         <w:instrText xml:space="preserve"> HYPERLINK "http://localhost:8888/edit/My_Projects/Github%20folder/Project_4-Wrangle_and_analyze_data_no_token/tweet_image_pred.tsv" \t "_blank" </w:instrText>
       </w:r>
       <w:r>
+        <w:rPr>
+          <w:rFonts w:asciiTheme="majorHAnsi" w:hAnsiTheme="majorHAnsi" w:cstheme="majorHAnsi"/>
+        </w:rPr>
         <w:fldChar w:fldCharType="separate"/>
       </w:r>
       <w:r>
         <w:rPr>
           <w:rStyle w:val="itemname"/>
-          <w:rFonts w:ascii="Helvetica Neue" w:hAnsi="Helvetica Neue"/>
+          <w:rFonts w:asciiTheme="majorHAnsi" w:hAnsiTheme="majorHAnsi" w:cstheme="majorHAnsi"/>
           <w:color w:val="1A466C"/>
           <w:sz w:val="20"/>
           <w:szCs w:val="20"/>
@@ -439,10 +472,14 @@
       </w:r>
       <w:proofErr w:type="spellEnd"/>
       <w:r>
+        <w:rPr>
+          <w:rFonts w:asciiTheme="majorHAnsi" w:hAnsiTheme="majorHAnsi" w:cstheme="majorHAnsi"/>
+        </w:rPr>
         <w:fldChar w:fldCharType="end"/>
       </w:r>
       <w:r>
         <w:rPr>
+          <w:rFonts w:asciiTheme="majorHAnsi" w:hAnsiTheme="majorHAnsi" w:cstheme="majorHAnsi"/>
           <w:sz w:val="22"/>
           <w:szCs w:val="22"/>
           <w:lang w:val="en-US"/>
@@ -453,11 +490,13 @@
     <w:p>
       <w:pPr>
         <w:rPr>
-          <w:lang w:val="en-US"/>
-        </w:rPr>
-      </w:pPr>
-      <w:r>
-        <w:rPr>
+          <w:rFonts w:asciiTheme="majorHAnsi" w:hAnsiTheme="majorHAnsi" w:cstheme="majorHAnsi"/>
+          <w:lang w:val="en-US"/>
+        </w:rPr>
+      </w:pPr>
+      <w:r>
+        <w:rPr>
+          <w:rFonts w:asciiTheme="majorHAnsi" w:hAnsiTheme="majorHAnsi" w:cstheme="majorHAnsi"/>
           <w:sz w:val="22"/>
           <w:szCs w:val="22"/>
           <w:lang w:val="en-US"/>
@@ -466,6 +505,7 @@
       </w:r>
       <w:r>
         <w:rPr>
+          <w:rFonts w:asciiTheme="majorHAnsi" w:hAnsiTheme="majorHAnsi" w:cstheme="majorHAnsi"/>
           <w:b/>
           <w:bCs/>
           <w:sz w:val="22"/>
@@ -477,6 +517,7 @@
       <w:proofErr w:type="spellStart"/>
       <w:r>
         <w:rPr>
+          <w:rFonts w:asciiTheme="majorHAnsi" w:hAnsiTheme="majorHAnsi" w:cstheme="majorHAnsi"/>
           <w:b/>
           <w:bCs/>
           <w:sz w:val="22"/>
@@ -488,6 +529,7 @@
       <w:proofErr w:type="spellEnd"/>
       <w:r>
         <w:rPr>
+          <w:rFonts w:asciiTheme="majorHAnsi" w:hAnsiTheme="majorHAnsi" w:cstheme="majorHAnsi"/>
           <w:b/>
           <w:bCs/>
           <w:sz w:val="22"/>
@@ -498,6 +540,7 @@
       </w:r>
       <w:r>
         <w:rPr>
+          <w:rFonts w:asciiTheme="majorHAnsi" w:hAnsiTheme="majorHAnsi" w:cstheme="majorHAnsi"/>
           <w:sz w:val="22"/>
           <w:szCs w:val="22"/>
           <w:lang w:val="en-US"/>
@@ -506,6 +549,7 @@
       </w:r>
       <w:r>
         <w:rPr>
+          <w:rFonts w:asciiTheme="majorHAnsi" w:hAnsiTheme="majorHAnsi" w:cstheme="majorHAnsi"/>
           <w:sz w:val="22"/>
           <w:szCs w:val="22"/>
           <w:lang w:val="en-US"/>
@@ -516,7 +560,7 @@
         <w:r>
           <w:rPr>
             <w:rStyle w:val="itemname"/>
-            <w:rFonts w:ascii="Helvetica Neue" w:hAnsi="Helvetica Neue"/>
+            <w:rFonts w:asciiTheme="majorHAnsi" w:hAnsiTheme="majorHAnsi" w:cstheme="majorHAnsi"/>
             <w:color w:val="296EAA"/>
             <w:sz w:val="20"/>
             <w:szCs w:val="20"/>
@@ -528,6 +572,7 @@
       </w:hyperlink>
       <w:r>
         <w:rPr>
+          <w:rFonts w:asciiTheme="majorHAnsi" w:hAnsiTheme="majorHAnsi" w:cstheme="majorHAnsi"/>
           <w:sz w:val="22"/>
           <w:szCs w:val="22"/>
           <w:lang w:val="en-US"/>
@@ -538,22 +583,25 @@
     <w:p>
       <w:pPr>
         <w:rPr>
-          <w:sz w:val="22"/>
-          <w:szCs w:val="22"/>
-          <w:lang w:val="en-US"/>
-        </w:rPr>
-      </w:pPr>
-    </w:p>
-    <w:p>
-      <w:pPr>
-        <w:rPr>
-          <w:sz w:val="22"/>
-          <w:szCs w:val="22"/>
-          <w:lang w:val="en-US"/>
-        </w:rPr>
-      </w:pPr>
-      <w:r>
-        <w:rPr>
+          <w:rFonts w:asciiTheme="majorHAnsi" w:hAnsiTheme="majorHAnsi" w:cstheme="majorHAnsi"/>
+          <w:sz w:val="22"/>
+          <w:szCs w:val="22"/>
+          <w:lang w:val="en-US"/>
+        </w:rPr>
+      </w:pPr>
+    </w:p>
+    <w:p>
+      <w:pPr>
+        <w:rPr>
+          <w:rFonts w:asciiTheme="majorHAnsi" w:hAnsiTheme="majorHAnsi" w:cstheme="majorHAnsi"/>
+          <w:sz w:val="22"/>
+          <w:szCs w:val="22"/>
+          <w:lang w:val="en-US"/>
+        </w:rPr>
+      </w:pPr>
+      <w:r>
+        <w:rPr>
+          <w:rFonts w:asciiTheme="majorHAnsi" w:hAnsiTheme="majorHAnsi" w:cstheme="majorHAnsi"/>
           <w:sz w:val="22"/>
           <w:szCs w:val="22"/>
           <w:lang w:val="en-US"/>
@@ -562,6 +610,7 @@
       </w:r>
       <w:r>
         <w:rPr>
+          <w:rFonts w:asciiTheme="majorHAnsi" w:hAnsiTheme="majorHAnsi" w:cstheme="majorHAnsi"/>
           <w:sz w:val="22"/>
           <w:szCs w:val="22"/>
           <w:lang w:val="en-US"/>
@@ -570,6 +619,7 @@
       </w:r>
       <w:r>
         <w:rPr>
+          <w:rFonts w:asciiTheme="majorHAnsi" w:hAnsiTheme="majorHAnsi" w:cstheme="majorHAnsi"/>
           <w:sz w:val="22"/>
           <w:szCs w:val="22"/>
           <w:lang w:val="en-US"/>
@@ -579,6 +629,7 @@
       <w:proofErr w:type="spellStart"/>
       <w:r>
         <w:rPr>
+          <w:rFonts w:asciiTheme="majorHAnsi" w:hAnsiTheme="majorHAnsi" w:cstheme="majorHAnsi"/>
           <w:sz w:val="22"/>
           <w:szCs w:val="22"/>
           <w:lang w:val="en-US"/>
@@ -588,6 +639,7 @@
       <w:proofErr w:type="spellEnd"/>
       <w:r>
         <w:rPr>
+          <w:rFonts w:asciiTheme="majorHAnsi" w:hAnsiTheme="majorHAnsi" w:cstheme="majorHAnsi"/>
           <w:sz w:val="22"/>
           <w:szCs w:val="22"/>
           <w:lang w:val="en-US"/>
@@ -598,15 +650,17 @@
     <w:p>
       <w:pPr>
         <w:rPr>
-          <w:sz w:val="22"/>
-          <w:szCs w:val="22"/>
-          <w:lang w:val="en-US"/>
-        </w:rPr>
-      </w:pPr>
-    </w:p>
-    <w:p>
-      <w:pPr>
-        <w:rPr>
+          <w:rFonts w:asciiTheme="majorHAnsi" w:hAnsiTheme="majorHAnsi" w:cstheme="majorHAnsi"/>
+          <w:sz w:val="22"/>
+          <w:szCs w:val="22"/>
+          <w:lang w:val="en-US"/>
+        </w:rPr>
+      </w:pPr>
+    </w:p>
+    <w:p>
+      <w:pPr>
+        <w:rPr>
+          <w:rFonts w:asciiTheme="majorHAnsi" w:hAnsiTheme="majorHAnsi" w:cstheme="majorHAnsi"/>
           <w:sz w:val="22"/>
           <w:szCs w:val="22"/>
           <w:u w:val="single"/>
@@ -615,6 +669,7 @@
       </w:pPr>
       <w:r>
         <w:rPr>
+          <w:rFonts w:asciiTheme="majorHAnsi" w:hAnsiTheme="majorHAnsi" w:cstheme="majorHAnsi"/>
           <w:sz w:val="22"/>
           <w:szCs w:val="22"/>
           <w:u w:val="single"/>
@@ -626,22 +681,15 @@
     <w:p>
       <w:pPr>
         <w:rPr>
-          <w:sz w:val="22"/>
-          <w:szCs w:val="22"/>
-          <w:lang w:val="en-US"/>
-        </w:rPr>
-      </w:pPr>
-    </w:p>
-    <w:p>
-      <w:pPr>
-        <w:rPr>
-          <w:sz w:val="22"/>
-          <w:szCs w:val="22"/>
-          <w:lang w:val="en-US"/>
-        </w:rPr>
-      </w:pPr>
-      <w:r>
-        <w:rPr>
+          <w:rFonts w:asciiTheme="majorHAnsi" w:hAnsiTheme="majorHAnsi" w:cstheme="majorHAnsi"/>
+          <w:sz w:val="22"/>
+          <w:szCs w:val="22"/>
+          <w:lang w:val="en-US"/>
+        </w:rPr>
+      </w:pPr>
+      <w:r>
+        <w:rPr>
+          <w:rFonts w:asciiTheme="majorHAnsi" w:hAnsiTheme="majorHAnsi" w:cstheme="majorHAnsi"/>
           <w:sz w:val="22"/>
           <w:szCs w:val="22"/>
           <w:lang w:val="en-US"/>
@@ -650,6 +698,7 @@
       </w:r>
       <w:r>
         <w:rPr>
+          <w:rFonts w:asciiTheme="majorHAnsi" w:hAnsiTheme="majorHAnsi" w:cstheme="majorHAnsi"/>
           <w:sz w:val="22"/>
           <w:szCs w:val="22"/>
           <w:lang w:val="en-US"/>
@@ -658,6 +707,7 @@
       </w:r>
       <w:r>
         <w:rPr>
+          <w:rFonts w:asciiTheme="majorHAnsi" w:hAnsiTheme="majorHAnsi" w:cstheme="majorHAnsi"/>
           <w:sz w:val="22"/>
           <w:szCs w:val="22"/>
           <w:lang w:val="en-US"/>
@@ -667,6 +717,7 @@
       <w:proofErr w:type="spellStart"/>
       <w:r>
         <w:rPr>
+          <w:rFonts w:asciiTheme="majorHAnsi" w:hAnsiTheme="majorHAnsi" w:cstheme="majorHAnsi"/>
           <w:sz w:val="22"/>
           <w:szCs w:val="22"/>
           <w:lang w:val="en-US"/>
@@ -676,6 +727,7 @@
       <w:proofErr w:type="spellEnd"/>
       <w:r>
         <w:rPr>
+          <w:rFonts w:asciiTheme="majorHAnsi" w:hAnsiTheme="majorHAnsi" w:cstheme="majorHAnsi"/>
           <w:sz w:val="22"/>
           <w:szCs w:val="22"/>
           <w:lang w:val="en-US"/>
@@ -686,13 +738,15 @@
     <w:p>
       <w:pPr>
         <w:rPr>
-          <w:sz w:val="22"/>
-          <w:szCs w:val="22"/>
-          <w:lang w:val="en-US"/>
-        </w:rPr>
-      </w:pPr>
-      <w:r>
-        <w:rPr>
+          <w:rFonts w:asciiTheme="majorHAnsi" w:hAnsiTheme="majorHAnsi" w:cstheme="majorHAnsi"/>
+          <w:sz w:val="22"/>
+          <w:szCs w:val="22"/>
+          <w:lang w:val="en-US"/>
+        </w:rPr>
+      </w:pPr>
+      <w:r>
+        <w:rPr>
+          <w:rFonts w:asciiTheme="majorHAnsi" w:hAnsiTheme="majorHAnsi" w:cstheme="majorHAnsi"/>
           <w:sz w:val="22"/>
           <w:szCs w:val="22"/>
           <w:lang w:val="en-US"/>
@@ -701,6 +755,7 @@
       </w:r>
       <w:r>
         <w:rPr>
+          <w:rFonts w:asciiTheme="majorHAnsi" w:hAnsiTheme="majorHAnsi" w:cstheme="majorHAnsi"/>
           <w:b/>
           <w:bCs/>
           <w:sz w:val="22"/>
@@ -711,6 +766,7 @@
       </w:r>
       <w:r>
         <w:rPr>
+          <w:rFonts w:asciiTheme="majorHAnsi" w:hAnsiTheme="majorHAnsi" w:cstheme="majorHAnsi"/>
           <w:sz w:val="22"/>
           <w:szCs w:val="22"/>
           <w:lang w:val="en-US"/>
@@ -726,13 +782,15 @@
           <w:numId w:val="2"/>
         </w:numPr>
         <w:rPr>
-          <w:sz w:val="22"/>
-          <w:szCs w:val="22"/>
-          <w:lang w:val="en-US"/>
-        </w:rPr>
-      </w:pPr>
-      <w:r>
-        <w:rPr>
+          <w:rFonts w:asciiTheme="majorHAnsi" w:hAnsiTheme="majorHAnsi" w:cstheme="majorHAnsi"/>
+          <w:sz w:val="22"/>
+          <w:szCs w:val="22"/>
+          <w:lang w:val="en-US"/>
+        </w:rPr>
+      </w:pPr>
+      <w:r>
+        <w:rPr>
+          <w:rFonts w:asciiTheme="majorHAnsi" w:hAnsiTheme="majorHAnsi" w:cstheme="majorHAnsi"/>
           <w:sz w:val="22"/>
           <w:szCs w:val="22"/>
           <w:lang w:val="en-US"/>
@@ -741,43 +799,14 @@
       </w:r>
       <w:r>
         <w:rPr>
+          <w:rFonts w:asciiTheme="majorHAnsi" w:hAnsiTheme="majorHAnsi" w:cstheme="majorHAnsi"/>
           <w:i/>
           <w:iCs/>
           <w:sz w:val="22"/>
           <w:szCs w:val="22"/>
           <w:lang w:val="en-US"/>
         </w:rPr>
-        <w:t>and also some</w:t>
-      </w:r>
-      <w:r>
-        <w:rPr>
-          <w:i/>
-          <w:iCs/>
-          <w:sz w:val="22"/>
-          <w:szCs w:val="22"/>
-          <w:lang w:val="en-US"/>
-        </w:rPr>
-        <w:t xml:space="preserve"> </w:t>
-      </w:r>
-      <w:r>
-        <w:rPr>
-          <w:i/>
-          <w:iCs/>
-          <w:sz w:val="22"/>
-          <w:szCs w:val="22"/>
-          <w:lang w:val="en-US"/>
-        </w:rPr>
-        <w:t>unnecessary</w:t>
-      </w:r>
-      <w:r>
-        <w:rPr>
-          <w:i/>
-          <w:iCs/>
-          <w:sz w:val="22"/>
-          <w:szCs w:val="22"/>
-          <w:lang w:val="en-US"/>
-        </w:rPr>
-        <w:t xml:space="preserve"> data</w:t>
+        <w:t>and also some unnecessary data</w:t>
       </w:r>
     </w:p>
     <w:p>
@@ -788,13 +817,15 @@
           <w:numId w:val="2"/>
         </w:numPr>
         <w:rPr>
-          <w:sz w:val="22"/>
-          <w:szCs w:val="22"/>
-          <w:lang w:val="en-US"/>
-        </w:rPr>
-      </w:pPr>
-      <w:r>
-        <w:rPr>
+          <w:rFonts w:asciiTheme="majorHAnsi" w:hAnsiTheme="majorHAnsi" w:cstheme="majorHAnsi"/>
+          <w:sz w:val="22"/>
+          <w:szCs w:val="22"/>
+          <w:lang w:val="en-US"/>
+        </w:rPr>
+      </w:pPr>
+      <w:r>
+        <w:rPr>
+          <w:rFonts w:asciiTheme="majorHAnsi" w:hAnsiTheme="majorHAnsi" w:cstheme="majorHAnsi"/>
           <w:sz w:val="22"/>
           <w:szCs w:val="22"/>
           <w:lang w:val="en-US"/>
@@ -810,13 +841,15 @@
           <w:numId w:val="2"/>
         </w:numPr>
         <w:rPr>
-          <w:sz w:val="22"/>
-          <w:szCs w:val="22"/>
-          <w:lang w:val="en-US"/>
-        </w:rPr>
-      </w:pPr>
-      <w:r>
-        <w:rPr>
+          <w:rFonts w:asciiTheme="majorHAnsi" w:hAnsiTheme="majorHAnsi" w:cstheme="majorHAnsi"/>
+          <w:sz w:val="22"/>
+          <w:szCs w:val="22"/>
+          <w:lang w:val="en-US"/>
+        </w:rPr>
+      </w:pPr>
+      <w:r>
+        <w:rPr>
+          <w:rFonts w:asciiTheme="majorHAnsi" w:hAnsiTheme="majorHAnsi" w:cstheme="majorHAnsi"/>
           <w:sz w:val="22"/>
           <w:szCs w:val="22"/>
           <w:lang w:val="en-US"/>
@@ -832,13 +865,15 @@
           <w:numId w:val="2"/>
         </w:numPr>
         <w:rPr>
-          <w:sz w:val="22"/>
-          <w:szCs w:val="22"/>
-          <w:lang w:val="en-US"/>
-        </w:rPr>
-      </w:pPr>
-      <w:r>
-        <w:rPr>
+          <w:rFonts w:asciiTheme="majorHAnsi" w:hAnsiTheme="majorHAnsi" w:cstheme="majorHAnsi"/>
+          <w:sz w:val="22"/>
+          <w:szCs w:val="22"/>
+          <w:lang w:val="en-US"/>
+        </w:rPr>
+      </w:pPr>
+      <w:r>
+        <w:rPr>
+          <w:rFonts w:asciiTheme="majorHAnsi" w:hAnsiTheme="majorHAnsi" w:cstheme="majorHAnsi"/>
           <w:sz w:val="22"/>
           <w:szCs w:val="22"/>
           <w:lang w:val="en-US"/>
@@ -854,13 +889,15 @@
           <w:numId w:val="2"/>
         </w:numPr>
         <w:rPr>
-          <w:sz w:val="22"/>
-          <w:szCs w:val="22"/>
-          <w:lang w:val="en-US"/>
-        </w:rPr>
-      </w:pPr>
-      <w:r>
-        <w:rPr>
+          <w:rFonts w:asciiTheme="majorHAnsi" w:hAnsiTheme="majorHAnsi" w:cstheme="majorHAnsi"/>
+          <w:sz w:val="22"/>
+          <w:szCs w:val="22"/>
+          <w:lang w:val="en-US"/>
+        </w:rPr>
+      </w:pPr>
+      <w:r>
+        <w:rPr>
+          <w:rFonts w:asciiTheme="majorHAnsi" w:hAnsiTheme="majorHAnsi" w:cstheme="majorHAnsi"/>
           <w:sz w:val="22"/>
           <w:szCs w:val="22"/>
           <w:lang w:val="en-US"/>
@@ -876,13 +913,15 @@
           <w:numId w:val="2"/>
         </w:numPr>
         <w:rPr>
-          <w:sz w:val="22"/>
-          <w:szCs w:val="22"/>
-          <w:lang w:val="en-US"/>
-        </w:rPr>
-      </w:pPr>
-      <w:r>
-        <w:rPr>
+          <w:rFonts w:asciiTheme="majorHAnsi" w:hAnsiTheme="majorHAnsi" w:cstheme="majorHAnsi"/>
+          <w:sz w:val="22"/>
+          <w:szCs w:val="22"/>
+          <w:lang w:val="en-US"/>
+        </w:rPr>
+      </w:pPr>
+      <w:r>
+        <w:rPr>
+          <w:rFonts w:asciiTheme="majorHAnsi" w:hAnsiTheme="majorHAnsi" w:cstheme="majorHAnsi"/>
           <w:sz w:val="22"/>
           <w:szCs w:val="22"/>
           <w:lang w:val="en-US"/>
@@ -893,22 +932,25 @@
     <w:p>
       <w:pPr>
         <w:rPr>
-          <w:sz w:val="22"/>
-          <w:szCs w:val="22"/>
-          <w:lang w:val="en-US"/>
-        </w:rPr>
-      </w:pPr>
-    </w:p>
-    <w:p>
-      <w:pPr>
-        <w:rPr>
-          <w:sz w:val="22"/>
-          <w:szCs w:val="22"/>
-          <w:lang w:val="en-US"/>
-        </w:rPr>
-      </w:pPr>
-      <w:r>
-        <w:rPr>
+          <w:rFonts w:asciiTheme="majorHAnsi" w:hAnsiTheme="majorHAnsi" w:cstheme="majorHAnsi"/>
+          <w:sz w:val="22"/>
+          <w:szCs w:val="22"/>
+          <w:lang w:val="en-US"/>
+        </w:rPr>
+      </w:pPr>
+    </w:p>
+    <w:p>
+      <w:pPr>
+        <w:rPr>
+          <w:rFonts w:asciiTheme="majorHAnsi" w:hAnsiTheme="majorHAnsi" w:cstheme="majorHAnsi"/>
+          <w:sz w:val="22"/>
+          <w:szCs w:val="22"/>
+          <w:lang w:val="en-US"/>
+        </w:rPr>
+      </w:pPr>
+      <w:r>
+        <w:rPr>
+          <w:rFonts w:asciiTheme="majorHAnsi" w:hAnsiTheme="majorHAnsi" w:cstheme="majorHAnsi"/>
           <w:sz w:val="22"/>
           <w:szCs w:val="22"/>
           <w:lang w:val="en-US"/>
@@ -917,6 +959,7 @@
       </w:r>
       <w:r>
         <w:rPr>
+          <w:rFonts w:asciiTheme="majorHAnsi" w:hAnsiTheme="majorHAnsi" w:cstheme="majorHAnsi"/>
           <w:b/>
           <w:bCs/>
           <w:sz w:val="22"/>
@@ -927,6 +970,7 @@
       </w:r>
       <w:r>
         <w:rPr>
+          <w:rFonts w:asciiTheme="majorHAnsi" w:hAnsiTheme="majorHAnsi" w:cstheme="majorHAnsi"/>
           <w:sz w:val="22"/>
           <w:szCs w:val="22"/>
           <w:lang w:val="en-US"/>
@@ -937,24 +981,19 @@
     <w:p>
       <w:pPr>
         <w:rPr>
-          <w:sz w:val="22"/>
-          <w:szCs w:val="22"/>
-          <w:lang w:val="en-US"/>
-        </w:rPr>
-      </w:pPr>
-    </w:p>
-    <w:p>
-      <w:pPr>
-        <w:rPr>
-          <w:sz w:val="22"/>
-          <w:szCs w:val="22"/>
-          <w:lang w:val="en-US"/>
-        </w:rPr>
-      </w:pPr>
-    </w:p>
-    <w:p>
-      <w:pPr>
-        <w:rPr>
+          <w:rFonts w:asciiTheme="majorHAnsi" w:hAnsiTheme="majorHAnsi" w:cstheme="majorHAnsi"/>
+          <w:sz w:val="22"/>
+          <w:szCs w:val="22"/>
+          <w:lang w:val="en-US"/>
+        </w:rPr>
+      </w:pPr>
+      <w:bookmarkStart w:id="0" w:name="_GoBack"/>
+      <w:bookmarkEnd w:id="0"/>
+    </w:p>
+    <w:p>
+      <w:pPr>
+        <w:rPr>
+          <w:rFonts w:asciiTheme="majorHAnsi" w:hAnsiTheme="majorHAnsi" w:cstheme="majorHAnsi"/>
           <w:sz w:val="22"/>
           <w:szCs w:val="22"/>
           <w:u w:val="single"/>
@@ -963,6 +1002,7 @@
       </w:pPr>
       <w:r>
         <w:rPr>
+          <w:rFonts w:asciiTheme="majorHAnsi" w:hAnsiTheme="majorHAnsi" w:cstheme="majorHAnsi"/>
           <w:sz w:val="22"/>
           <w:szCs w:val="22"/>
           <w:u w:val="single"/>
@@ -974,36 +1014,20 @@
     <w:p>
       <w:pPr>
         <w:rPr>
-          <w:sz w:val="22"/>
-          <w:szCs w:val="22"/>
-          <w:u w:val="single"/>
-          <w:lang w:val="en-US"/>
-        </w:rPr>
-      </w:pPr>
-    </w:p>
-    <w:p>
-      <w:pPr>
-        <w:rPr>
-          <w:sz w:val="22"/>
-          <w:szCs w:val="22"/>
-          <w:lang w:val="en-US"/>
-        </w:rPr>
-      </w:pPr>
-      <w:r>
-        <w:rPr>
-          <w:sz w:val="22"/>
-          <w:szCs w:val="22"/>
-          <w:lang w:val="en-US"/>
-        </w:rPr>
-        <w:t xml:space="preserve">The </w:t>
-      </w:r>
-      <w:r>
-        <w:rPr>
-          <w:sz w:val="22"/>
-          <w:szCs w:val="22"/>
-          <w:lang w:val="en-US"/>
-        </w:rPr>
-        <w:t>cleaning process follows along to correct each data issue detected in the assessment. There are 3 steps for each issue:</w:t>
+          <w:rFonts w:asciiTheme="majorHAnsi" w:hAnsiTheme="majorHAnsi" w:cstheme="majorHAnsi"/>
+          <w:sz w:val="22"/>
+          <w:szCs w:val="22"/>
+          <w:lang w:val="en-US"/>
+        </w:rPr>
+      </w:pPr>
+      <w:r>
+        <w:rPr>
+          <w:rFonts w:asciiTheme="majorHAnsi" w:hAnsiTheme="majorHAnsi" w:cstheme="majorHAnsi"/>
+          <w:sz w:val="22"/>
+          <w:szCs w:val="22"/>
+          <w:lang w:val="en-US"/>
+        </w:rPr>
+        <w:t>The cleaning process follows along to correct each data issue detected in the assessment. There are 3 steps for each issue:</w:t>
       </w:r>
     </w:p>
     <w:p>
@@ -1014,13 +1038,15 @@
           <w:numId w:val="2"/>
         </w:numPr>
         <w:rPr>
-          <w:sz w:val="22"/>
-          <w:szCs w:val="22"/>
-          <w:lang w:val="en-US"/>
-        </w:rPr>
-      </w:pPr>
-      <w:r>
-        <w:rPr>
+          <w:rFonts w:asciiTheme="majorHAnsi" w:hAnsiTheme="majorHAnsi" w:cstheme="majorHAnsi"/>
+          <w:sz w:val="22"/>
+          <w:szCs w:val="22"/>
+          <w:lang w:val="en-US"/>
+        </w:rPr>
+      </w:pPr>
+      <w:r>
+        <w:rPr>
+          <w:rFonts w:asciiTheme="majorHAnsi" w:hAnsiTheme="majorHAnsi" w:cstheme="majorHAnsi"/>
           <w:b/>
           <w:bCs/>
           <w:sz w:val="22"/>
@@ -1031,6 +1057,7 @@
       </w:r>
       <w:r>
         <w:rPr>
+          <w:rFonts w:asciiTheme="majorHAnsi" w:hAnsiTheme="majorHAnsi" w:cstheme="majorHAnsi"/>
           <w:sz w:val="22"/>
           <w:szCs w:val="22"/>
           <w:lang w:val="en-US"/>
@@ -1046,13 +1073,15 @@
           <w:numId w:val="2"/>
         </w:numPr>
         <w:rPr>
-          <w:sz w:val="22"/>
-          <w:szCs w:val="22"/>
-          <w:lang w:val="en-US"/>
-        </w:rPr>
-      </w:pPr>
-      <w:r>
-        <w:rPr>
+          <w:rFonts w:asciiTheme="majorHAnsi" w:hAnsiTheme="majorHAnsi" w:cstheme="majorHAnsi"/>
+          <w:sz w:val="22"/>
+          <w:szCs w:val="22"/>
+          <w:lang w:val="en-US"/>
+        </w:rPr>
+      </w:pPr>
+      <w:r>
+        <w:rPr>
+          <w:rFonts w:asciiTheme="majorHAnsi" w:hAnsiTheme="majorHAnsi" w:cstheme="majorHAnsi"/>
           <w:b/>
           <w:bCs/>
           <w:sz w:val="22"/>
@@ -1063,6 +1092,7 @@
       </w:r>
       <w:r>
         <w:rPr>
+          <w:rFonts w:asciiTheme="majorHAnsi" w:hAnsiTheme="majorHAnsi" w:cstheme="majorHAnsi"/>
           <w:sz w:val="22"/>
           <w:szCs w:val="22"/>
           <w:lang w:val="en-US"/>
@@ -1078,13 +1108,15 @@
           <w:numId w:val="2"/>
         </w:numPr>
         <w:rPr>
-          <w:sz w:val="22"/>
-          <w:szCs w:val="22"/>
-          <w:lang w:val="en-US"/>
-        </w:rPr>
-      </w:pPr>
-      <w:r>
-        <w:rPr>
+          <w:rFonts w:asciiTheme="majorHAnsi" w:hAnsiTheme="majorHAnsi" w:cstheme="majorHAnsi"/>
+          <w:sz w:val="22"/>
+          <w:szCs w:val="22"/>
+          <w:lang w:val="en-US"/>
+        </w:rPr>
+      </w:pPr>
+      <w:r>
+        <w:rPr>
+          <w:rFonts w:asciiTheme="majorHAnsi" w:hAnsiTheme="majorHAnsi" w:cstheme="majorHAnsi"/>
           <w:b/>
           <w:bCs/>
           <w:sz w:val="22"/>
@@ -1095,6 +1127,7 @@
       </w:r>
       <w:r>
         <w:rPr>
+          <w:rFonts w:asciiTheme="majorHAnsi" w:hAnsiTheme="majorHAnsi" w:cstheme="majorHAnsi"/>
           <w:sz w:val="22"/>
           <w:szCs w:val="22"/>
           <w:lang w:val="en-US"/>
@@ -1105,11 +1138,13 @@
     <w:p>
       <w:pPr>
         <w:rPr>
-          <w:lang w:val="en-US"/>
-        </w:rPr>
-      </w:pPr>
-      <w:r>
-        <w:rPr>
+          <w:rFonts w:asciiTheme="majorHAnsi" w:hAnsiTheme="majorHAnsi" w:cstheme="majorHAnsi"/>
+          <w:lang w:val="en-US"/>
+        </w:rPr>
+      </w:pPr>
+      <w:r>
+        <w:rPr>
+          <w:rFonts w:asciiTheme="majorHAnsi" w:hAnsiTheme="majorHAnsi" w:cstheme="majorHAnsi"/>
           <w:sz w:val="22"/>
           <w:szCs w:val="22"/>
           <w:lang w:val="en-US"/>
@@ -1118,6 +1153,7 @@
       </w:r>
       <w:r>
         <w:rPr>
+          <w:rFonts w:asciiTheme="majorHAnsi" w:hAnsiTheme="majorHAnsi" w:cstheme="majorHAnsi"/>
           <w:b/>
           <w:bCs/>
           <w:sz w:val="22"/>
@@ -1128,6 +1164,7 @@
       </w:r>
       <w:r>
         <w:rPr>
+          <w:rFonts w:asciiTheme="majorHAnsi" w:hAnsiTheme="majorHAnsi" w:cstheme="majorHAnsi"/>
           <w:sz w:val="22"/>
           <w:szCs w:val="22"/>
           <w:lang w:val="en-US"/>
@@ -1136,6 +1173,7 @@
       </w:r>
       <w:r>
         <w:rPr>
+          <w:rFonts w:asciiTheme="majorHAnsi" w:hAnsiTheme="majorHAnsi" w:cstheme="majorHAnsi"/>
           <w:b/>
           <w:bCs/>
           <w:sz w:val="22"/>
@@ -1146,6 +1184,7 @@
       </w:r>
       <w:r>
         <w:rPr>
+          <w:rFonts w:asciiTheme="majorHAnsi" w:hAnsiTheme="majorHAnsi" w:cstheme="majorHAnsi"/>
           <w:sz w:val="22"/>
           <w:szCs w:val="22"/>
           <w:lang w:val="en-US"/>
@@ -1156,7 +1195,7 @@
         <w:r>
           <w:rPr>
             <w:rStyle w:val="itemname"/>
-            <w:rFonts w:ascii="Helvetica Neue" w:hAnsi="Helvetica Neue"/>
+            <w:rFonts w:asciiTheme="majorHAnsi" w:hAnsiTheme="majorHAnsi" w:cstheme="majorHAnsi"/>
             <w:color w:val="1A466C"/>
             <w:sz w:val="20"/>
             <w:szCs w:val="20"/>
@@ -1168,6 +1207,7 @@
       </w:hyperlink>
       <w:r>
         <w:rPr>
+          <w:rFonts w:asciiTheme="majorHAnsi" w:hAnsiTheme="majorHAnsi" w:cstheme="majorHAnsi"/>
           <w:sz w:val="22"/>
           <w:szCs w:val="22"/>
           <w:lang w:val="en-US"/>
@@ -1178,15 +1218,17 @@
     <w:p>
       <w:pPr>
         <w:rPr>
-          <w:sz w:val="22"/>
-          <w:szCs w:val="22"/>
-          <w:lang w:val="en-US"/>
-        </w:rPr>
-      </w:pPr>
-    </w:p>
-    <w:p>
-      <w:pPr>
-        <w:rPr>
+          <w:rFonts w:asciiTheme="majorHAnsi" w:hAnsiTheme="majorHAnsi" w:cstheme="majorHAnsi"/>
+          <w:sz w:val="22"/>
+          <w:szCs w:val="22"/>
+          <w:lang w:val="en-US"/>
+        </w:rPr>
+      </w:pPr>
+    </w:p>
+    <w:p>
+      <w:pPr>
+        <w:rPr>
+          <w:rFonts w:asciiTheme="majorHAnsi" w:hAnsiTheme="majorHAnsi" w:cstheme="majorHAnsi"/>
           <w:sz w:val="22"/>
           <w:szCs w:val="22"/>
           <w:u w:val="single"/>
@@ -1195,50 +1237,58 @@
       </w:pPr>
       <w:r>
         <w:rPr>
+          <w:rFonts w:asciiTheme="majorHAnsi" w:hAnsiTheme="majorHAnsi" w:cstheme="majorHAnsi"/>
           <w:sz w:val="22"/>
           <w:szCs w:val="22"/>
           <w:u w:val="single"/>
           <w:lang w:val="en-US"/>
         </w:rPr>
+        <w:t>Exploratory Data Analysis</w:t>
+      </w:r>
+    </w:p>
+    <w:p>
+      <w:pPr>
+        <w:rPr>
+          <w:rFonts w:asciiTheme="majorHAnsi" w:hAnsiTheme="majorHAnsi" w:cstheme="majorHAnsi"/>
+          <w:sz w:val="22"/>
+          <w:szCs w:val="22"/>
+          <w:lang w:val="en-US"/>
+        </w:rPr>
+      </w:pPr>
+    </w:p>
+    <w:p>
+      <w:pPr>
+        <w:rPr>
+          <w:rFonts w:asciiTheme="majorHAnsi" w:hAnsiTheme="majorHAnsi" w:cstheme="majorHAnsi"/>
+          <w:sz w:val="22"/>
+          <w:szCs w:val="22"/>
+          <w:lang w:val="en-US"/>
+        </w:rPr>
+      </w:pPr>
+      <w:r>
+        <w:rPr>
+          <w:rFonts w:asciiTheme="majorHAnsi" w:hAnsiTheme="majorHAnsi" w:cstheme="majorHAnsi"/>
+          <w:sz w:val="22"/>
+          <w:szCs w:val="22"/>
+          <w:lang w:val="en-US"/>
+        </w:rPr>
         <w:lastRenderedPageBreak/>
-        <w:t>Exploratory Data Analysis</w:t>
-      </w:r>
-    </w:p>
-    <w:p>
-      <w:pPr>
-        <w:rPr>
-          <w:sz w:val="22"/>
-          <w:szCs w:val="22"/>
-          <w:lang w:val="en-US"/>
-        </w:rPr>
-      </w:pPr>
-      <w:bookmarkStart w:id="0" w:name="_GoBack"/>
-      <w:bookmarkEnd w:id="0"/>
-    </w:p>
-    <w:p>
-      <w:pPr>
-        <w:pStyle w:val="ListParagraph"/>
-        <w:numPr>
-          <w:ilvl w:val="0"/>
-          <w:numId w:val="1"/>
-        </w:numPr>
-        <w:rPr>
-          <w:sz w:val="22"/>
-          <w:szCs w:val="22"/>
-          <w:lang w:val="en-US"/>
-        </w:rPr>
-      </w:pPr>
-      <w:r>
-        <w:rPr>
-          <w:sz w:val="22"/>
-          <w:szCs w:val="22"/>
-          <w:lang w:val="en-US"/>
-        </w:rPr>
-        <w:t xml:space="preserve">Before getting into the topic, let’s check relevance of the dataset: Number of tweets overtime? How is our dataset spread over time and is it representative of the </w:t>
+        <w:t>-</w:t>
+      </w:r>
+      <w:r>
+        <w:rPr>
+          <w:rFonts w:asciiTheme="majorHAnsi" w:hAnsiTheme="majorHAnsi" w:cstheme="majorHAnsi"/>
+          <w:sz w:val="22"/>
+          <w:szCs w:val="22"/>
+          <w:lang w:val="en-US"/>
+        </w:rPr>
+        <w:tab/>
+        <w:t xml:space="preserve">Number of tweets overtime? How is the </w:t>
       </w:r>
       <w:proofErr w:type="spellStart"/>
       <w:r>
         <w:rPr>
+          <w:rFonts w:asciiTheme="majorHAnsi" w:hAnsiTheme="majorHAnsi" w:cstheme="majorHAnsi"/>
           <w:sz w:val="22"/>
           <w:szCs w:val="22"/>
           <w:lang w:val="en-US"/>
@@ -1248,6 +1298,7 @@
       <w:proofErr w:type="spellEnd"/>
       <w:r>
         <w:rPr>
+          <w:rFonts w:asciiTheme="majorHAnsi" w:hAnsiTheme="majorHAnsi" w:cstheme="majorHAnsi"/>
           <w:sz w:val="22"/>
           <w:szCs w:val="22"/>
           <w:lang w:val="en-US"/>
@@ -1257,75 +1308,101 @@
     </w:p>
     <w:p>
       <w:pPr>
-        <w:pStyle w:val="ListParagraph"/>
-        <w:numPr>
-          <w:ilvl w:val="0"/>
-          <w:numId w:val="1"/>
-        </w:numPr>
-        <w:rPr>
-          <w:sz w:val="22"/>
-          <w:szCs w:val="22"/>
-          <w:lang w:val="en-US"/>
-        </w:rPr>
-      </w:pPr>
-      <w:r>
-        <w:rPr>
-          <w:sz w:val="22"/>
-          <w:szCs w:val="22"/>
-          <w:lang w:val="en-US"/>
-        </w:rPr>
+        <w:rPr>
+          <w:rFonts w:asciiTheme="majorHAnsi" w:hAnsiTheme="majorHAnsi" w:cstheme="majorHAnsi"/>
+          <w:sz w:val="22"/>
+          <w:szCs w:val="22"/>
+          <w:lang w:val="en-US"/>
+        </w:rPr>
+      </w:pPr>
+      <w:r>
+        <w:rPr>
+          <w:rFonts w:asciiTheme="majorHAnsi" w:hAnsiTheme="majorHAnsi" w:cstheme="majorHAnsi"/>
+          <w:sz w:val="22"/>
+          <w:szCs w:val="22"/>
+          <w:lang w:val="en-US"/>
+        </w:rPr>
+        <w:t>-</w:t>
+      </w:r>
+      <w:r>
+        <w:rPr>
+          <w:rFonts w:asciiTheme="majorHAnsi" w:hAnsiTheme="majorHAnsi" w:cstheme="majorHAnsi"/>
+          <w:sz w:val="22"/>
+          <w:szCs w:val="22"/>
+          <w:lang w:val="en-US"/>
+        </w:rPr>
+        <w:tab/>
         <w:t xml:space="preserve">Which is the most retweeted post vs most favorite post? </w:t>
       </w:r>
     </w:p>
     <w:p>
       <w:pPr>
-        <w:pStyle w:val="ListParagraph"/>
-        <w:numPr>
-          <w:ilvl w:val="0"/>
-          <w:numId w:val="1"/>
-        </w:numPr>
-        <w:rPr>
-          <w:sz w:val="22"/>
-          <w:szCs w:val="22"/>
-          <w:lang w:val="en-US"/>
-        </w:rPr>
-      </w:pPr>
-      <w:r>
-        <w:rPr>
-          <w:sz w:val="22"/>
-          <w:szCs w:val="22"/>
-          <w:lang w:val="en-US"/>
-        </w:rPr>
-        <w:t xml:space="preserve">What makes a good dog rating? - </w:t>
-      </w:r>
-      <w:r>
-        <w:rPr>
-          <w:sz w:val="22"/>
-          <w:szCs w:val="22"/>
-          <w:lang w:val="en-US"/>
-        </w:rPr>
-        <w:t xml:space="preserve"> correlation between </w:t>
-      </w:r>
-      <w:r>
-        <w:rPr>
-          <w:sz w:val="22"/>
-          <w:szCs w:val="22"/>
-          <w:lang w:val="en-US"/>
-        </w:rPr>
-        <w:t xml:space="preserve">rating, retweet and </w:t>
-      </w:r>
-      <w:proofErr w:type="gramStart"/>
-      <w:r>
-        <w:rPr>
-          <w:sz w:val="22"/>
-          <w:szCs w:val="22"/>
-          <w:lang w:val="en-US"/>
-        </w:rPr>
-        <w:t>favorite?/</w:t>
-      </w:r>
-      <w:proofErr w:type="gramEnd"/>
-      <w:r>
-        <w:rPr>
+        <w:rPr>
+          <w:rFonts w:asciiTheme="majorHAnsi" w:hAnsiTheme="majorHAnsi" w:cstheme="majorHAnsi"/>
+          <w:i/>
+          <w:iCs/>
+          <w:sz w:val="22"/>
+          <w:szCs w:val="22"/>
+          <w:lang w:val="en-US"/>
+        </w:rPr>
+      </w:pPr>
+      <w:r>
+        <w:rPr>
+          <w:rFonts w:asciiTheme="majorHAnsi" w:hAnsiTheme="majorHAnsi" w:cstheme="majorHAnsi"/>
+          <w:sz w:val="22"/>
+          <w:szCs w:val="22"/>
+          <w:lang w:val="en-US"/>
+        </w:rPr>
+        <w:t>-</w:t>
+      </w:r>
+      <w:r>
+        <w:rPr>
+          <w:rFonts w:asciiTheme="majorHAnsi" w:hAnsiTheme="majorHAnsi" w:cstheme="majorHAnsi"/>
+          <w:sz w:val="22"/>
+          <w:szCs w:val="22"/>
+          <w:lang w:val="en-US"/>
+        </w:rPr>
+        <w:tab/>
+        <w:t xml:space="preserve">What makes a good dog rating? </w:t>
+      </w:r>
+      <w:r>
+        <w:rPr>
+          <w:rFonts w:asciiTheme="majorHAnsi" w:hAnsiTheme="majorHAnsi" w:cstheme="majorHAnsi"/>
+          <w:i/>
+          <w:iCs/>
+          <w:sz w:val="22"/>
+          <w:szCs w:val="22"/>
+          <w:lang w:val="en-US"/>
+        </w:rPr>
+        <w:t>-  correlation between rating, retweet and favorite?</w:t>
+      </w:r>
+      <w:r>
+        <w:rPr>
+          <w:rFonts w:asciiTheme="majorHAnsi" w:hAnsiTheme="majorHAnsi" w:cstheme="majorHAnsi"/>
+          <w:i/>
+          <w:iCs/>
+          <w:sz w:val="22"/>
+          <w:szCs w:val="22"/>
+          <w:lang w:val="en-US"/>
+        </w:rPr>
+        <w:t xml:space="preserve"> Rating by top d</w:t>
+      </w:r>
+      <w:r>
+        <w:rPr>
+          <w:rFonts w:asciiTheme="majorHAnsi" w:hAnsiTheme="majorHAnsi" w:cstheme="majorHAnsi"/>
+          <w:i/>
+          <w:iCs/>
+          <w:sz w:val="22"/>
+          <w:szCs w:val="22"/>
+          <w:lang w:val="en-US"/>
+        </w:rPr>
+        <w:t>og</w:t>
+      </w:r>
+      <w:r>
+        <w:rPr>
+          <w:rFonts w:asciiTheme="majorHAnsi" w:hAnsiTheme="majorHAnsi" w:cstheme="majorHAnsi"/>
+          <w:i/>
+          <w:iCs/>
           <w:sz w:val="22"/>
           <w:szCs w:val="22"/>
           <w:lang w:val="en-US"/>
@@ -1334,6 +1411,89 @@
       </w:r>
       <w:r>
         <w:rPr>
+          <w:rFonts w:asciiTheme="majorHAnsi" w:hAnsiTheme="majorHAnsi" w:cstheme="majorHAnsi"/>
+          <w:i/>
+          <w:iCs/>
+          <w:sz w:val="22"/>
+          <w:szCs w:val="22"/>
+          <w:lang w:val="en-US"/>
+        </w:rPr>
+        <w:t>category?</w:t>
+      </w:r>
+    </w:p>
+    <w:p>
+      <w:pPr>
+        <w:rPr>
+          <w:rFonts w:asciiTheme="majorHAnsi" w:hAnsiTheme="majorHAnsi" w:cstheme="majorHAnsi"/>
+          <w:sz w:val="22"/>
+          <w:szCs w:val="22"/>
+          <w:lang w:val="en-US"/>
+        </w:rPr>
+      </w:pPr>
+      <w:r>
+        <w:rPr>
+          <w:rFonts w:asciiTheme="majorHAnsi" w:hAnsiTheme="majorHAnsi" w:cstheme="majorHAnsi"/>
+          <w:sz w:val="22"/>
+          <w:szCs w:val="22"/>
+          <w:lang w:val="en-US"/>
+        </w:rPr>
+        <w:t>-</w:t>
+      </w:r>
+      <w:r>
+        <w:rPr>
+          <w:rFonts w:asciiTheme="majorHAnsi" w:hAnsiTheme="majorHAnsi" w:cstheme="majorHAnsi"/>
+          <w:sz w:val="22"/>
+          <w:szCs w:val="22"/>
+          <w:lang w:val="en-US"/>
+        </w:rPr>
+        <w:tab/>
+        <w:t>What is the best name for a dog?</w:t>
+      </w:r>
+    </w:p>
+    <w:p>
+      <w:pPr>
+        <w:rPr>
+          <w:rFonts w:asciiTheme="majorHAnsi" w:hAnsiTheme="majorHAnsi" w:cstheme="majorHAnsi"/>
+          <w:sz w:val="22"/>
+          <w:szCs w:val="22"/>
+          <w:lang w:val="en-US"/>
+        </w:rPr>
+      </w:pPr>
+      <w:r>
+        <w:rPr>
+          <w:rFonts w:asciiTheme="majorHAnsi" w:hAnsiTheme="majorHAnsi" w:cstheme="majorHAnsi"/>
+          <w:sz w:val="22"/>
+          <w:szCs w:val="22"/>
+          <w:lang w:val="en-US"/>
+        </w:rPr>
+        <w:t>-</w:t>
+      </w:r>
+      <w:r>
+        <w:rPr>
+          <w:rFonts w:asciiTheme="majorHAnsi" w:hAnsiTheme="majorHAnsi" w:cstheme="majorHAnsi"/>
+          <w:sz w:val="22"/>
+          <w:szCs w:val="22"/>
+          <w:lang w:val="en-US"/>
+        </w:rPr>
+        <w:tab/>
+        <w:t xml:space="preserve">How good is the prediction of the dog breed? </w:t>
+      </w:r>
+      <w:r>
+        <w:rPr>
+          <w:rFonts w:asciiTheme="majorHAnsi" w:hAnsiTheme="majorHAnsi" w:cstheme="majorHAnsi"/>
+          <w:i/>
+          <w:iCs/>
+          <w:sz w:val="22"/>
+          <w:szCs w:val="22"/>
+          <w:lang w:val="en-US"/>
+        </w:rPr>
+        <w:t>Check confidence level range</w:t>
+      </w:r>
+      <w:r>
+        <w:rPr>
+          <w:rFonts w:asciiTheme="majorHAnsi" w:hAnsiTheme="majorHAnsi" w:cstheme="majorHAnsi"/>
+          <w:i/>
+          <w:iCs/>
           <w:sz w:val="22"/>
           <w:szCs w:val="22"/>
           <w:lang w:val="en-US"/>
@@ -1342,55 +1502,14 @@
       </w:r>
       <w:r>
         <w:rPr>
-          <w:sz w:val="22"/>
-          <w:szCs w:val="22"/>
-          <w:lang w:val="en-US"/>
-        </w:rPr>
-        <w:t>Dog category?</w:t>
-      </w:r>
-    </w:p>
-    <w:p>
-      <w:pPr>
-        <w:pStyle w:val="ListParagraph"/>
-        <w:numPr>
-          <w:ilvl w:val="0"/>
-          <w:numId w:val="1"/>
-        </w:numPr>
-        <w:rPr>
-          <w:sz w:val="22"/>
-          <w:szCs w:val="22"/>
-          <w:lang w:val="en-US"/>
-        </w:rPr>
-      </w:pPr>
-      <w:r>
-        <w:rPr>
-          <w:sz w:val="22"/>
-          <w:szCs w:val="22"/>
-          <w:lang w:val="en-US"/>
-        </w:rPr>
-        <w:t>What is the best name for a dog?</w:t>
-      </w:r>
-    </w:p>
-    <w:p>
-      <w:pPr>
-        <w:pStyle w:val="ListParagraph"/>
-        <w:numPr>
-          <w:ilvl w:val="0"/>
-          <w:numId w:val="1"/>
-        </w:numPr>
-        <w:rPr>
-          <w:sz w:val="22"/>
-          <w:szCs w:val="22"/>
-          <w:lang w:val="en-US"/>
-        </w:rPr>
-      </w:pPr>
-      <w:r>
-        <w:rPr>
-          <w:sz w:val="22"/>
-          <w:szCs w:val="22"/>
-          <w:lang w:val="en-US"/>
-        </w:rPr>
-        <w:t>How good is the prediction of the dog breed? Check confidence level ranges and test image</w:t>
+          <w:rFonts w:asciiTheme="majorHAnsi" w:hAnsiTheme="majorHAnsi" w:cstheme="majorHAnsi"/>
+          <w:i/>
+          <w:iCs/>
+          <w:sz w:val="22"/>
+          <w:szCs w:val="22"/>
+          <w:lang w:val="en-US"/>
+        </w:rPr>
+        <w:t>and test image</w:t>
       </w:r>
     </w:p>
     <w:sectPr>

</xml_diff>